<commit_message>
commit file concept 1st change
</commit_message>
<xml_diff>
--- a/Anil-Polsani-Mainframe/COBOL/Cobol.docx
+++ b/Anil-Polsani-Mainframe/COBOL/Cobol.docx
@@ -279,23 +279,7 @@
           <w:sz w:val="24"/>
           <w:szCs w:val="24"/>
         </w:rPr>
-        <w:t>Cobol program compilation can be done via JCL or Version control tool (</w:t>
-      </w:r>
-      <w:proofErr w:type="spellStart"/>
-      <w:r>
-        <w:rPr>
-          <w:sz w:val="24"/>
-          <w:szCs w:val="24"/>
-        </w:rPr>
-        <w:t>Endevor</w:t>
-      </w:r>
-      <w:proofErr w:type="spellEnd"/>
-      <w:r>
-        <w:rPr>
-          <w:sz w:val="24"/>
-          <w:szCs w:val="24"/>
-        </w:rPr>
-        <w:t>)</w:t>
+        <w:t>Cobol program compilation can be done via JCL or Version control tool (Endevor)</w:t>
       </w:r>
       <w:r>
         <w:rPr>
@@ -472,7 +456,6 @@
         </w:rPr>
         <w:t xml:space="preserve">Then at last it'll check where to store the load module, it can be in private library or system library, that is called a </w:t>
       </w:r>
-      <w:proofErr w:type="spellStart"/>
       <w:r>
         <w:rPr>
           <w:sz w:val="24"/>
@@ -485,15 +468,7 @@
           <w:sz w:val="24"/>
           <w:szCs w:val="24"/>
         </w:rPr>
-        <w:t>oadlib</w:t>
-      </w:r>
-      <w:proofErr w:type="spellEnd"/>
-      <w:r>
-        <w:rPr>
-          <w:sz w:val="24"/>
-          <w:szCs w:val="24"/>
-        </w:rPr>
-        <w:t>.</w:t>
+        <w:t>oadlib.</w:t>
       </w:r>
     </w:p>
     <w:p>
@@ -4058,25 +4033,7 @@
           <w:szCs w:val="24"/>
         </w:rPr>
         <w:tab/>
-        <w:t xml:space="preserve">PIC </w:t>
-      </w:r>
-      <w:proofErr w:type="gramStart"/>
-      <w:r>
-        <w:rPr>
-          <w:b/>
-          <w:sz w:val="24"/>
-          <w:szCs w:val="24"/>
-        </w:rPr>
-        <w:t>X(</w:t>
-      </w:r>
-      <w:proofErr w:type="gramEnd"/>
-      <w:r>
-        <w:rPr>
-          <w:b/>
-          <w:sz w:val="24"/>
-          <w:szCs w:val="24"/>
-        </w:rPr>
-        <w:t>20).</w:t>
+        <w:t>PIC X(20).</w:t>
       </w:r>
     </w:p>
     <w:p>
@@ -4112,25 +4069,7 @@
           <w:szCs w:val="24"/>
         </w:rPr>
         <w:tab/>
-        <w:t xml:space="preserve">PIC </w:t>
-      </w:r>
-      <w:proofErr w:type="gramStart"/>
-      <w:r>
-        <w:rPr>
-          <w:b/>
-          <w:sz w:val="24"/>
-          <w:szCs w:val="24"/>
-        </w:rPr>
-        <w:t>X(</w:t>
-      </w:r>
-      <w:proofErr w:type="gramEnd"/>
-      <w:r>
-        <w:rPr>
-          <w:b/>
-          <w:sz w:val="24"/>
-          <w:szCs w:val="24"/>
-        </w:rPr>
-        <w:t>10).</w:t>
+        <w:t>PIC X(10).</w:t>
       </w:r>
     </w:p>
     <w:p>
@@ -4304,18 +4243,8 @@
           <w:szCs w:val="24"/>
         </w:rPr>
         <w:tab/>
-        <w:t xml:space="preserve">PIC </w:t>
-      </w:r>
-      <w:proofErr w:type="gramStart"/>
-      <w:r>
-        <w:rPr>
-          <w:b/>
-          <w:sz w:val="24"/>
-          <w:szCs w:val="24"/>
-        </w:rPr>
-        <w:t>X(</w:t>
-      </w:r>
-      <w:proofErr w:type="gramEnd"/>
+        <w:t>PIC X(</w:t>
+      </w:r>
       <w:r>
         <w:rPr>
           <w:b/>
@@ -5325,23 +5254,7 @@
           <w:sz w:val="24"/>
           <w:szCs w:val="24"/>
         </w:rPr>
-        <w:t xml:space="preserve"> A to Z, a to z, max length is 255. Ex: PIC </w:t>
-      </w:r>
-      <w:proofErr w:type="gramStart"/>
-      <w:r>
-        <w:rPr>
-          <w:sz w:val="24"/>
-          <w:szCs w:val="24"/>
-        </w:rPr>
-        <w:t>A(</w:t>
-      </w:r>
-      <w:proofErr w:type="gramEnd"/>
-      <w:r>
-        <w:rPr>
-          <w:sz w:val="24"/>
-          <w:szCs w:val="24"/>
-        </w:rPr>
-        <w:t>10).</w:t>
+        <w:t xml:space="preserve"> A to Z, a to z, max length is 255. Ex: PIC A(10).</w:t>
       </w:r>
     </w:p>
     <w:p>
@@ -5371,23 +5284,7 @@
           <w:sz w:val="24"/>
           <w:szCs w:val="24"/>
         </w:rPr>
-        <w:t xml:space="preserve"> combination of numeric and alphabets. Ex: PIC </w:t>
-      </w:r>
-      <w:proofErr w:type="gramStart"/>
-      <w:r>
-        <w:rPr>
-          <w:sz w:val="24"/>
-          <w:szCs w:val="24"/>
-        </w:rPr>
-        <w:t>X(</w:t>
-      </w:r>
-      <w:proofErr w:type="gramEnd"/>
-      <w:r>
-        <w:rPr>
-          <w:sz w:val="24"/>
-          <w:szCs w:val="24"/>
-        </w:rPr>
-        <w:t>10).</w:t>
+        <w:t xml:space="preserve"> combination of numeric and alphabets. Ex: PIC X(10).</w:t>
       </w:r>
     </w:p>
     <w:p>
@@ -7300,23 +7197,7 @@
           <w:szCs w:val="24"/>
         </w:rPr>
         <w:tab/>
-        <w:t xml:space="preserve">PIC </w:t>
-      </w:r>
-      <w:proofErr w:type="gramStart"/>
-      <w:r>
-        <w:rPr>
-          <w:sz w:val="24"/>
-          <w:szCs w:val="24"/>
-        </w:rPr>
-        <w:t>X(</w:t>
-      </w:r>
-      <w:proofErr w:type="gramEnd"/>
-      <w:r>
-        <w:rPr>
-          <w:sz w:val="24"/>
-          <w:szCs w:val="24"/>
-        </w:rPr>
-        <w:t>03) VALUE SPACE.</w:t>
+        <w:t>PIC X(03) VALUE SPACE.</w:t>
       </w:r>
     </w:p>
     <w:p>
@@ -7346,23 +7227,7 @@
           <w:szCs w:val="24"/>
         </w:rPr>
         <w:tab/>
-        <w:t xml:space="preserve">PIC </w:t>
-      </w:r>
-      <w:proofErr w:type="gramStart"/>
-      <w:r>
-        <w:rPr>
-          <w:sz w:val="24"/>
-          <w:szCs w:val="24"/>
-        </w:rPr>
-        <w:t>X(</w:t>
-      </w:r>
-      <w:proofErr w:type="gramEnd"/>
-      <w:r>
-        <w:rPr>
-          <w:sz w:val="24"/>
-          <w:szCs w:val="24"/>
-        </w:rPr>
-        <w:t>04) VALUE ‘ANIL’.</w:t>
+        <w:t>PIC X(04) VALUE ‘ANIL’.</w:t>
       </w:r>
     </w:p>
     <w:p>
@@ -8344,23 +8209,7 @@
           <w:sz w:val="24"/>
           <w:szCs w:val="24"/>
         </w:rPr>
-        <w:t xml:space="preserve">DISPLAY ‘Customer Name is: </w:t>
-      </w:r>
-      <w:proofErr w:type="gramStart"/>
-      <w:r>
-        <w:rPr>
-          <w:sz w:val="24"/>
-          <w:szCs w:val="24"/>
-        </w:rPr>
-        <w:t>‘ CUST</w:t>
-      </w:r>
-      <w:proofErr w:type="gramEnd"/>
-      <w:r>
-        <w:rPr>
-          <w:sz w:val="24"/>
-          <w:szCs w:val="24"/>
-        </w:rPr>
-        <w:t>-NAME.</w:t>
+        <w:t>DISPLAY ‘Customer Name is: ‘ CUST-NAME.</w:t>
       </w:r>
     </w:p>
     <w:p>
@@ -8891,27 +8740,7 @@
           <w:szCs w:val="24"/>
         </w:rPr>
         <w:tab/>
-        <w:t xml:space="preserve">PIC </w:t>
-      </w:r>
-      <w:proofErr w:type="gramStart"/>
-      <w:r>
-        <w:rPr>
-          <w:b/>
-          <w:bCs/>
-          <w:sz w:val="24"/>
-          <w:szCs w:val="24"/>
-        </w:rPr>
-        <w:t>X(</w:t>
-      </w:r>
-      <w:proofErr w:type="gramEnd"/>
-      <w:r>
-        <w:rPr>
-          <w:b/>
-          <w:bCs/>
-          <w:sz w:val="24"/>
-          <w:szCs w:val="24"/>
-        </w:rPr>
-        <w:t>08)</w:t>
+        <w:t>PIC X(08)</w:t>
       </w:r>
       <w:r>
         <w:rPr>
@@ -9211,27 +9040,7 @@
           <w:szCs w:val="24"/>
         </w:rPr>
         <w:tab/>
-        <w:t>DISPLAY ‘INPUT ARE’ NUM1 ‘,</w:t>
-      </w:r>
-      <w:proofErr w:type="gramStart"/>
-      <w:r>
-        <w:rPr>
-          <w:b/>
-          <w:bCs/>
-          <w:sz w:val="24"/>
-          <w:szCs w:val="24"/>
-        </w:rPr>
-        <w:t>’  NUM</w:t>
-      </w:r>
-      <w:proofErr w:type="gramEnd"/>
-      <w:r>
-        <w:rPr>
-          <w:b/>
-          <w:bCs/>
-          <w:sz w:val="24"/>
-          <w:szCs w:val="24"/>
-        </w:rPr>
-        <w:t>2</w:t>
+        <w:t>DISPLAY ‘INPUT ARE’ NUM1 ‘,’  NUM2</w:t>
       </w:r>
     </w:p>
     <w:p>
@@ -9787,27 +9596,7 @@
           <w:szCs w:val="24"/>
         </w:rPr>
         <w:tab/>
-        <w:t xml:space="preserve">DD </w:t>
-      </w:r>
-      <w:proofErr w:type="gramStart"/>
-      <w:r>
-        <w:rPr>
-          <w:b/>
-          <w:bCs/>
-          <w:sz w:val="24"/>
-          <w:szCs w:val="24"/>
-        </w:rPr>
-        <w:t>DSN=NUHID.XXX.LOADLIB,DISP</w:t>
-      </w:r>
-      <w:proofErr w:type="gramEnd"/>
-      <w:r>
-        <w:rPr>
-          <w:b/>
-          <w:bCs/>
-          <w:sz w:val="24"/>
-          <w:szCs w:val="24"/>
-        </w:rPr>
-        <w:t>=SHR</w:t>
+        <w:t>DD DSN=NUHID.XXX.LOADLIB,DISP=SHR</w:t>
       </w:r>
     </w:p>
     <w:p>
@@ -10719,25 +10508,14 @@
         </w:rPr>
         <w:t xml:space="preserve"> </w:t>
       </w:r>
-      <w:proofErr w:type="spellStart"/>
-      <w:r>
-        <w:rPr>
-          <w:b/>
-          <w:bCs/>
-          <w:sz w:val="24"/>
-          <w:szCs w:val="24"/>
-        </w:rPr>
-        <w:t>Data</w:t>
-      </w:r>
-      <w:proofErr w:type="spellEnd"/>
-      <w:r>
-        <w:rPr>
-          <w:b/>
-          <w:bCs/>
-          <w:sz w:val="24"/>
-          <w:szCs w:val="24"/>
-        </w:rPr>
-        <w:t xml:space="preserve"> move into a variable by RIGHT JUSTIFICATION.</w:t>
+      <w:r>
+        <w:rPr>
+          <w:b/>
+          <w:bCs/>
+          <w:sz w:val="24"/>
+          <w:szCs w:val="24"/>
+        </w:rPr>
+        <w:t>Data move into a variable by RIGHT JUSTIFICATION.</w:t>
       </w:r>
     </w:p>
     <w:p>
@@ -10902,25 +10680,14 @@
         </w:rPr>
         <w:t xml:space="preserve"> </w:t>
       </w:r>
-      <w:proofErr w:type="spellStart"/>
-      <w:r>
-        <w:rPr>
-          <w:b/>
-          <w:bCs/>
-          <w:sz w:val="24"/>
-          <w:szCs w:val="24"/>
-        </w:rPr>
-        <w:t>Data</w:t>
-      </w:r>
-      <w:proofErr w:type="spellEnd"/>
-      <w:r>
-        <w:rPr>
-          <w:b/>
-          <w:bCs/>
-          <w:sz w:val="24"/>
-          <w:szCs w:val="24"/>
-        </w:rPr>
-        <w:t xml:space="preserve"> move into a variable by </w:t>
+      <w:r>
+        <w:rPr>
+          <w:b/>
+          <w:bCs/>
+          <w:sz w:val="24"/>
+          <w:szCs w:val="24"/>
+        </w:rPr>
+        <w:t xml:space="preserve">Data move into a variable by </w:t>
       </w:r>
       <w:r>
         <w:rPr>
@@ -10998,17 +10765,8 @@
           <w:szCs w:val="24"/>
         </w:rPr>
         <w:tab/>
-        <w:t xml:space="preserve">PIC 9(05) -&gt; </w:t>
-      </w:r>
-      <w:proofErr w:type="spellStart"/>
-      <w:r>
-        <w:rPr>
-          <w:sz w:val="24"/>
-          <w:szCs w:val="24"/>
-        </w:rPr>
-        <w:t>ANILb</w:t>
-      </w:r>
-      <w:proofErr w:type="spellEnd"/>
+        <w:t>PIC 9(05) -&gt; ANILb</w:t>
+      </w:r>
       <w:r>
         <w:rPr>
           <w:sz w:val="24"/>
@@ -11107,27 +10865,7 @@
           <w:sz w:val="24"/>
           <w:szCs w:val="24"/>
         </w:rPr>
-        <w:t xml:space="preserve"> </w:t>
-      </w:r>
-      <w:proofErr w:type="spellStart"/>
-      <w:r>
-        <w:rPr>
-          <w:b/>
-          <w:bCs/>
-          <w:sz w:val="24"/>
-          <w:szCs w:val="24"/>
-        </w:rPr>
-        <w:t>Data</w:t>
-      </w:r>
-      <w:proofErr w:type="spellEnd"/>
-      <w:r>
-        <w:rPr>
-          <w:b/>
-          <w:bCs/>
-          <w:sz w:val="24"/>
-          <w:szCs w:val="24"/>
-        </w:rPr>
-        <w:t xml:space="preserve"> move into a variable by POINT JUSTIFICATION.</w:t>
+        <w:t xml:space="preserve"> Data move into a variable by POINT JUSTIFICATION.</w:t>
       </w:r>
     </w:p>
     <w:p>
@@ -11275,23 +11013,7 @@
           <w:sz w:val="24"/>
           <w:szCs w:val="24"/>
         </w:rPr>
-        <w:t xml:space="preserve">MOVE SPACE TO </w:t>
-      </w:r>
-      <w:proofErr w:type="gramStart"/>
-      <w:r>
-        <w:rPr>
-          <w:sz w:val="24"/>
-          <w:szCs w:val="24"/>
-        </w:rPr>
-        <w:t>A,B</w:t>
-      </w:r>
-      <w:proofErr w:type="gramEnd"/>
-      <w:r>
-        <w:rPr>
-          <w:sz w:val="24"/>
-          <w:szCs w:val="24"/>
-        </w:rPr>
-        <w:t>,C.</w:t>
+        <w:t>MOVE SPACE TO A,B,C.</w:t>
       </w:r>
     </w:p>
     <w:p>
@@ -11313,23 +11035,7 @@
           <w:sz w:val="24"/>
           <w:szCs w:val="24"/>
         </w:rPr>
-        <w:t xml:space="preserve">MOVE 10 TO </w:t>
-      </w:r>
-      <w:proofErr w:type="gramStart"/>
-      <w:r>
-        <w:rPr>
-          <w:sz w:val="24"/>
-          <w:szCs w:val="24"/>
-        </w:rPr>
-        <w:t>A,B</w:t>
-      </w:r>
-      <w:proofErr w:type="gramEnd"/>
-      <w:r>
-        <w:rPr>
-          <w:sz w:val="24"/>
-          <w:szCs w:val="24"/>
-        </w:rPr>
-        <w:t>,C.</w:t>
+        <w:t>MOVE 10 TO A,B,C.</w:t>
       </w:r>
     </w:p>
     <w:p>
@@ -11390,23 +11096,7 @@
           <w:sz w:val="24"/>
           <w:szCs w:val="24"/>
         </w:rPr>
-        <w:t xml:space="preserve">VARB – </w:t>
-      </w:r>
-      <w:proofErr w:type="gramStart"/>
-      <w:r>
-        <w:rPr>
-          <w:sz w:val="24"/>
-          <w:szCs w:val="24"/>
-        </w:rPr>
-        <w:t>X(</w:t>
-      </w:r>
-      <w:proofErr w:type="gramEnd"/>
-      <w:r>
-        <w:rPr>
-          <w:sz w:val="24"/>
-          <w:szCs w:val="24"/>
-        </w:rPr>
-        <w:t>03)</w:t>
+        <w:t>VARB – X(03)</w:t>
       </w:r>
     </w:p>
     <w:p>
@@ -11817,17 +11507,8 @@
           <w:sz w:val="24"/>
           <w:szCs w:val="24"/>
         </w:rPr>
-        <w:t xml:space="preserve">Same number of </w:t>
-      </w:r>
-      <w:proofErr w:type="gramStart"/>
-      <w:r>
-        <w:rPr>
-          <w:sz w:val="24"/>
-          <w:szCs w:val="24"/>
-        </w:rPr>
-        <w:t>variable</w:t>
-      </w:r>
-      <w:proofErr w:type="gramEnd"/>
+        <w:t>Same number of variable</w:t>
+      </w:r>
     </w:p>
     <w:p>
       <w:pPr>
@@ -12840,23 +12521,7 @@
           <w:sz w:val="24"/>
           <w:szCs w:val="24"/>
         </w:rPr>
-        <w:t>S</w:t>
-      </w:r>
-      <w:proofErr w:type="gramStart"/>
-      <w:r>
-        <w:rPr>
-          <w:sz w:val="24"/>
-          <w:szCs w:val="24"/>
-        </w:rPr>
-        <w:t>1,S</w:t>
-      </w:r>
-      <w:proofErr w:type="gramEnd"/>
-      <w:r>
-        <w:rPr>
-          <w:sz w:val="24"/>
-          <w:szCs w:val="24"/>
-        </w:rPr>
-        <w:t>2</w:t>
+        <w:t>S1,S2</w:t>
       </w:r>
     </w:p>
     <w:p>
@@ -12935,23 +12600,7 @@
           <w:szCs w:val="24"/>
         </w:rPr>
         <w:tab/>
-        <w:t>S</w:t>
-      </w:r>
-      <w:proofErr w:type="gramStart"/>
-      <w:r>
-        <w:rPr>
-          <w:sz w:val="24"/>
-          <w:szCs w:val="24"/>
-        </w:rPr>
-        <w:t>1,S</w:t>
-      </w:r>
-      <w:proofErr w:type="gramEnd"/>
-      <w:r>
-        <w:rPr>
-          <w:sz w:val="24"/>
-          <w:szCs w:val="24"/>
-        </w:rPr>
-        <w:t>2</w:t>
+        <w:t>S1,S2</w:t>
       </w:r>
     </w:p>
     <w:p>
@@ -12992,23 +12641,7 @@
           <w:szCs w:val="24"/>
         </w:rPr>
         <w:tab/>
-        <w:t>S</w:t>
-      </w:r>
-      <w:proofErr w:type="gramStart"/>
-      <w:r>
-        <w:rPr>
-          <w:sz w:val="24"/>
-          <w:szCs w:val="24"/>
-        </w:rPr>
-        <w:t>3,S</w:t>
-      </w:r>
-      <w:proofErr w:type="gramEnd"/>
-      <w:r>
-        <w:rPr>
-          <w:sz w:val="24"/>
-          <w:szCs w:val="24"/>
-        </w:rPr>
-        <w:t>4</w:t>
+        <w:t>S3,S4</w:t>
       </w:r>
     </w:p>
     <w:p>
@@ -13071,23 +12704,7 @@
           <w:szCs w:val="24"/>
         </w:rPr>
         <w:tab/>
-        <w:t>S</w:t>
-      </w:r>
-      <w:proofErr w:type="gramStart"/>
-      <w:r>
-        <w:rPr>
-          <w:sz w:val="24"/>
-          <w:szCs w:val="24"/>
-        </w:rPr>
-        <w:t>1,S</w:t>
-      </w:r>
-      <w:proofErr w:type="gramEnd"/>
-      <w:r>
-        <w:rPr>
-          <w:sz w:val="24"/>
-          <w:szCs w:val="24"/>
-        </w:rPr>
-        <w:t>2</w:t>
+        <w:t>S1,S2</w:t>
       </w:r>
     </w:p>
     <w:p>
@@ -13142,23 +12759,7 @@
           <w:szCs w:val="24"/>
         </w:rPr>
         <w:tab/>
-        <w:t>S</w:t>
-      </w:r>
-      <w:proofErr w:type="gramStart"/>
-      <w:r>
-        <w:rPr>
-          <w:sz w:val="24"/>
-          <w:szCs w:val="24"/>
-        </w:rPr>
-        <w:t>3,S</w:t>
-      </w:r>
-      <w:proofErr w:type="gramEnd"/>
-      <w:r>
-        <w:rPr>
-          <w:sz w:val="24"/>
-          <w:szCs w:val="24"/>
-        </w:rPr>
-        <w:t>4</w:t>
+        <w:t>S3,S4</w:t>
       </w:r>
     </w:p>
     <w:p>
@@ -13213,23 +12814,7 @@
           <w:szCs w:val="24"/>
         </w:rPr>
         <w:tab/>
-        <w:t>S</w:t>
-      </w:r>
-      <w:proofErr w:type="gramStart"/>
-      <w:r>
-        <w:rPr>
-          <w:sz w:val="24"/>
-          <w:szCs w:val="24"/>
-        </w:rPr>
-        <w:t>5,S</w:t>
-      </w:r>
-      <w:proofErr w:type="gramEnd"/>
-      <w:r>
-        <w:rPr>
-          <w:sz w:val="24"/>
-          <w:szCs w:val="24"/>
-        </w:rPr>
-        <w:t>6</w:t>
+        <w:t>S5,S6</w:t>
       </w:r>
     </w:p>
     <w:p>
@@ -13334,23 +12919,7 @@
           <w:szCs w:val="24"/>
         </w:rPr>
         <w:tab/>
-        <w:t>S</w:t>
-      </w:r>
-      <w:proofErr w:type="gramStart"/>
-      <w:r>
-        <w:rPr>
-          <w:sz w:val="24"/>
-          <w:szCs w:val="24"/>
-        </w:rPr>
-        <w:t>7,S</w:t>
-      </w:r>
-      <w:proofErr w:type="gramEnd"/>
-      <w:r>
-        <w:rPr>
-          <w:sz w:val="24"/>
-          <w:szCs w:val="24"/>
-        </w:rPr>
-        <w:t>8</w:t>
+        <w:t>S7,S8</w:t>
       </w:r>
     </w:p>
     <w:p>
@@ -13405,23 +12974,7 @@
           <w:szCs w:val="24"/>
         </w:rPr>
         <w:tab/>
-        <w:t>S</w:t>
-      </w:r>
-      <w:proofErr w:type="gramStart"/>
-      <w:r>
-        <w:rPr>
-          <w:sz w:val="24"/>
-          <w:szCs w:val="24"/>
-        </w:rPr>
-        <w:t>9,S</w:t>
-      </w:r>
-      <w:proofErr w:type="gramEnd"/>
-      <w:r>
-        <w:rPr>
-          <w:sz w:val="24"/>
-          <w:szCs w:val="24"/>
-        </w:rPr>
-        <w:t>10</w:t>
+        <w:t>S9,S10</w:t>
       </w:r>
     </w:p>
     <w:p>
@@ -13784,27 +13337,7 @@
           <w:szCs w:val="24"/>
         </w:rPr>
         <w:tab/>
-        <w:t xml:space="preserve">PIC </w:t>
-      </w:r>
-      <w:proofErr w:type="gramStart"/>
-      <w:r>
-        <w:rPr>
-          <w:b/>
-          <w:bCs/>
-          <w:sz w:val="24"/>
-          <w:szCs w:val="24"/>
-        </w:rPr>
-        <w:t>X(</w:t>
-      </w:r>
-      <w:proofErr w:type="gramEnd"/>
-      <w:r>
-        <w:rPr>
-          <w:b/>
-          <w:bCs/>
-          <w:sz w:val="24"/>
-          <w:szCs w:val="24"/>
-        </w:rPr>
-        <w:t>05).</w:t>
+        <w:t>PIC X(05).</w:t>
       </w:r>
     </w:p>
     <w:p>
@@ -13846,27 +13379,7 @@
           <w:szCs w:val="24"/>
         </w:rPr>
         <w:tab/>
-        <w:t xml:space="preserve">PIC </w:t>
-      </w:r>
-      <w:proofErr w:type="gramStart"/>
-      <w:r>
-        <w:rPr>
-          <w:b/>
-          <w:bCs/>
-          <w:sz w:val="24"/>
-          <w:szCs w:val="24"/>
-        </w:rPr>
-        <w:t>X(</w:t>
-      </w:r>
-      <w:proofErr w:type="gramEnd"/>
-      <w:r>
-        <w:rPr>
-          <w:b/>
-          <w:bCs/>
-          <w:sz w:val="24"/>
-          <w:szCs w:val="24"/>
-        </w:rPr>
-        <w:t>10).</w:t>
+        <w:t>PIC X(10).</w:t>
       </w:r>
     </w:p>
     <w:p>
@@ -13907,27 +13420,7 @@
           <w:szCs w:val="24"/>
         </w:rPr>
         <w:tab/>
-        <w:t xml:space="preserve">PIC </w:t>
-      </w:r>
-      <w:proofErr w:type="gramStart"/>
-      <w:r>
-        <w:rPr>
-          <w:b/>
-          <w:bCs/>
-          <w:sz w:val="24"/>
-          <w:szCs w:val="24"/>
-        </w:rPr>
-        <w:t>X(</w:t>
-      </w:r>
-      <w:proofErr w:type="gramEnd"/>
-      <w:r>
-        <w:rPr>
-          <w:b/>
-          <w:bCs/>
-          <w:sz w:val="24"/>
-          <w:szCs w:val="24"/>
-        </w:rPr>
-        <w:t>10).</w:t>
+        <w:t>PIC X(10).</w:t>
       </w:r>
     </w:p>
     <w:p>
@@ -13999,27 +13492,7 @@
           <w:szCs w:val="24"/>
         </w:rPr>
         <w:tab/>
-        <w:t xml:space="preserve">PIC </w:t>
-      </w:r>
-      <w:proofErr w:type="gramStart"/>
-      <w:r>
-        <w:rPr>
-          <w:b/>
-          <w:bCs/>
-          <w:sz w:val="24"/>
-          <w:szCs w:val="24"/>
-        </w:rPr>
-        <w:t>X(</w:t>
-      </w:r>
-      <w:proofErr w:type="gramEnd"/>
-      <w:r>
-        <w:rPr>
-          <w:b/>
-          <w:bCs/>
-          <w:sz w:val="24"/>
-          <w:szCs w:val="24"/>
-        </w:rPr>
-        <w:t>05) VALUE SPACE.</w:t>
+        <w:t>PIC X(05) VALUE SPACE.</w:t>
       </w:r>
     </w:p>
     <w:p>
@@ -14069,27 +13542,7 @@
           <w:szCs w:val="24"/>
         </w:rPr>
         <w:tab/>
-        <w:t xml:space="preserve">PIC </w:t>
-      </w:r>
-      <w:proofErr w:type="gramStart"/>
-      <w:r>
-        <w:rPr>
-          <w:b/>
-          <w:bCs/>
-          <w:sz w:val="24"/>
-          <w:szCs w:val="24"/>
-        </w:rPr>
-        <w:t>X(</w:t>
-      </w:r>
-      <w:proofErr w:type="gramEnd"/>
-      <w:r>
-        <w:rPr>
-          <w:b/>
-          <w:bCs/>
-          <w:sz w:val="24"/>
-          <w:szCs w:val="24"/>
-        </w:rPr>
-        <w:t>03) VALUE SPACE</w:t>
+        <w:t>PIC X(03) VALUE SPACE</w:t>
       </w:r>
     </w:p>
     <w:p>
@@ -14130,27 +13583,7 @@
           <w:szCs w:val="24"/>
         </w:rPr>
         <w:tab/>
-        <w:t xml:space="preserve">PIC </w:t>
-      </w:r>
-      <w:proofErr w:type="gramStart"/>
-      <w:r>
-        <w:rPr>
-          <w:b/>
-          <w:bCs/>
-          <w:sz w:val="24"/>
-          <w:szCs w:val="24"/>
-        </w:rPr>
-        <w:t>X(</w:t>
-      </w:r>
-      <w:proofErr w:type="gramEnd"/>
-      <w:r>
-        <w:rPr>
-          <w:b/>
-          <w:bCs/>
-          <w:sz w:val="24"/>
-          <w:szCs w:val="24"/>
-        </w:rPr>
-        <w:t>10) VALUE SPACE.</w:t>
+        <w:t>PIC X(10) VALUE SPACE.</w:t>
       </w:r>
     </w:p>
     <w:p>
@@ -14191,27 +13624,7 @@
           <w:szCs w:val="24"/>
         </w:rPr>
         <w:tab/>
-        <w:t xml:space="preserve">PIC </w:t>
-      </w:r>
-      <w:proofErr w:type="gramStart"/>
-      <w:r>
-        <w:rPr>
-          <w:b/>
-          <w:bCs/>
-          <w:sz w:val="24"/>
-          <w:szCs w:val="24"/>
-        </w:rPr>
-        <w:t>X(</w:t>
-      </w:r>
-      <w:proofErr w:type="gramEnd"/>
-      <w:r>
-        <w:rPr>
-          <w:b/>
-          <w:bCs/>
-          <w:sz w:val="24"/>
-          <w:szCs w:val="24"/>
-        </w:rPr>
-        <w:t>10) VALUE SPACE.</w:t>
+        <w:t>PIC X(10) VALUE SPACE.</w:t>
       </w:r>
     </w:p>
     <w:p>
@@ -14253,27 +13666,7 @@
           <w:szCs w:val="24"/>
         </w:rPr>
         <w:tab/>
-        <w:t xml:space="preserve">PIC </w:t>
-      </w:r>
-      <w:proofErr w:type="gramStart"/>
-      <w:r>
-        <w:rPr>
-          <w:b/>
-          <w:bCs/>
-          <w:sz w:val="24"/>
-          <w:szCs w:val="24"/>
-        </w:rPr>
-        <w:t>X(</w:t>
-      </w:r>
-      <w:proofErr w:type="gramEnd"/>
-      <w:r>
-        <w:rPr>
-          <w:b/>
-          <w:bCs/>
-          <w:sz w:val="24"/>
-          <w:szCs w:val="24"/>
-        </w:rPr>
-        <w:t>08)</w:t>
+        <w:t>PIC X(08)</w:t>
       </w:r>
       <w:r>
         <w:rPr>
@@ -16282,7 +15675,6 @@
         </w:rPr>
         <w:t xml:space="preserve">main </w:t>
       </w:r>
-      <w:proofErr w:type="spellStart"/>
       <w:r>
         <w:rPr>
           <w:sz w:val="24"/>
@@ -16290,7 +15682,6 @@
         </w:rPr>
         <w:t>pgm</w:t>
       </w:r>
-      <w:proofErr w:type="spellEnd"/>
       <w:r>
         <w:rPr>
           <w:sz w:val="24"/>
@@ -16363,7 +15754,6 @@
         </w:rPr>
         <w:t xml:space="preserve">sub </w:t>
       </w:r>
-      <w:proofErr w:type="spellStart"/>
       <w:r>
         <w:rPr>
           <w:sz w:val="24"/>
@@ -16371,23 +15761,13 @@
         </w:rPr>
         <w:t>pgm</w:t>
       </w:r>
-      <w:proofErr w:type="spellEnd"/>
-      <w:r>
-        <w:rPr>
-          <w:sz w:val="24"/>
-          <w:szCs w:val="24"/>
-        </w:rPr>
-        <w:t xml:space="preserve">, and send control to main </w:t>
-      </w:r>
-      <w:proofErr w:type="spellStart"/>
-      <w:r>
-        <w:rPr>
-          <w:sz w:val="24"/>
-          <w:szCs w:val="24"/>
-        </w:rPr>
-        <w:t>pgm</w:t>
-      </w:r>
-      <w:proofErr w:type="spellEnd"/>
+      <w:r>
+        <w:rPr>
+          <w:sz w:val="24"/>
+          <w:szCs w:val="24"/>
+        </w:rPr>
+        <w:t>, and send control to main pgm</w:t>
+      </w:r>
     </w:p>
     <w:p>
       <w:pPr>
@@ -16455,21 +15835,12 @@
         </w:rPr>
         <w:t xml:space="preserve">Used to pass the control out of the COBOL </w:t>
       </w:r>
-      <w:proofErr w:type="spellStart"/>
-      <w:r>
-        <w:rPr>
-          <w:sz w:val="24"/>
-          <w:szCs w:val="24"/>
-        </w:rPr>
-        <w:t>pgm</w:t>
-      </w:r>
-      <w:proofErr w:type="spellEnd"/>
-      <w:r>
-        <w:rPr>
-          <w:sz w:val="24"/>
-          <w:szCs w:val="24"/>
-        </w:rPr>
-        <w:t>, can be used in any program as it sends control back to from where it came</w:t>
+      <w:r>
+        <w:rPr>
+          <w:sz w:val="24"/>
+          <w:szCs w:val="24"/>
+        </w:rPr>
+        <w:t>pgm, can be used in any program as it sends control back to from where it came</w:t>
       </w:r>
     </w:p>
     <w:p>
@@ -19604,27 +18975,7 @@
           <w:szCs w:val="24"/>
         </w:rPr>
         <w:tab/>
-        <w:t xml:space="preserve">PIC </w:t>
-      </w:r>
-      <w:proofErr w:type="gramStart"/>
-      <w:r>
-        <w:rPr>
-          <w:b/>
-          <w:bCs/>
-          <w:sz w:val="24"/>
-          <w:szCs w:val="24"/>
-        </w:rPr>
-        <w:t>X(</w:t>
-      </w:r>
-      <w:proofErr w:type="gramEnd"/>
-      <w:r>
-        <w:rPr>
-          <w:b/>
-          <w:bCs/>
-          <w:sz w:val="24"/>
-          <w:szCs w:val="24"/>
-        </w:rPr>
-        <w:t>05).</w:t>
+        <w:t>PIC X(05).</w:t>
       </w:r>
     </w:p>
     <w:p>
@@ -19665,27 +19016,7 @@
           <w:szCs w:val="24"/>
         </w:rPr>
         <w:tab/>
-        <w:t xml:space="preserve">PIC </w:t>
-      </w:r>
-      <w:proofErr w:type="gramStart"/>
-      <w:r>
-        <w:rPr>
-          <w:b/>
-          <w:bCs/>
-          <w:sz w:val="24"/>
-          <w:szCs w:val="24"/>
-        </w:rPr>
-        <w:t>X(</w:t>
-      </w:r>
-      <w:proofErr w:type="gramEnd"/>
-      <w:r>
-        <w:rPr>
-          <w:b/>
-          <w:bCs/>
-          <w:sz w:val="24"/>
-          <w:szCs w:val="24"/>
-        </w:rPr>
-        <w:t>10).</w:t>
+        <w:t>PIC X(10).</w:t>
       </w:r>
     </w:p>
     <w:p>
@@ -19831,27 +19162,7 @@
           <w:szCs w:val="24"/>
         </w:rPr>
         <w:tab/>
-        <w:t xml:space="preserve">PIC </w:t>
-      </w:r>
-      <w:proofErr w:type="gramStart"/>
-      <w:r>
-        <w:rPr>
-          <w:b/>
-          <w:bCs/>
-          <w:sz w:val="24"/>
-          <w:szCs w:val="24"/>
-        </w:rPr>
-        <w:t>X(</w:t>
-      </w:r>
-      <w:proofErr w:type="gramEnd"/>
-      <w:r>
-        <w:rPr>
-          <w:b/>
-          <w:bCs/>
-          <w:sz w:val="24"/>
-          <w:szCs w:val="24"/>
-        </w:rPr>
-        <w:t xml:space="preserve">05) </w:t>
+        <w:t xml:space="preserve">PIC X(05) </w:t>
       </w:r>
       <w:r>
         <w:rPr>
@@ -19910,27 +19221,7 @@
           <w:szCs w:val="24"/>
         </w:rPr>
         <w:tab/>
-        <w:t xml:space="preserve">PIC </w:t>
-      </w:r>
-      <w:proofErr w:type="gramStart"/>
-      <w:r>
-        <w:rPr>
-          <w:b/>
-          <w:bCs/>
-          <w:sz w:val="24"/>
-          <w:szCs w:val="24"/>
-        </w:rPr>
-        <w:t>X(</w:t>
-      </w:r>
-      <w:proofErr w:type="gramEnd"/>
-      <w:r>
-        <w:rPr>
-          <w:b/>
-          <w:bCs/>
-          <w:sz w:val="24"/>
-          <w:szCs w:val="24"/>
-        </w:rPr>
-        <w:t>10)</w:t>
+        <w:t>PIC X(10)</w:t>
       </w:r>
       <w:r>
         <w:rPr>
@@ -20119,27 +19410,7 @@
           <w:szCs w:val="24"/>
         </w:rPr>
         <w:tab/>
-        <w:t xml:space="preserve">PIC </w:t>
-      </w:r>
-      <w:proofErr w:type="gramStart"/>
-      <w:r>
-        <w:rPr>
-          <w:b/>
-          <w:bCs/>
-          <w:sz w:val="24"/>
-          <w:szCs w:val="24"/>
-        </w:rPr>
-        <w:t>X(</w:t>
-      </w:r>
-      <w:proofErr w:type="gramEnd"/>
-      <w:r>
-        <w:rPr>
-          <w:b/>
-          <w:bCs/>
-          <w:sz w:val="24"/>
-          <w:szCs w:val="24"/>
-        </w:rPr>
-        <w:t>01) VALUE SAPCE.</w:t>
+        <w:t>PIC X(01) VALUE SAPCE.</w:t>
       </w:r>
     </w:p>
     <w:p>
@@ -20180,27 +19451,7 @@
           <w:szCs w:val="24"/>
         </w:rPr>
         <w:tab/>
-        <w:t xml:space="preserve">PIC </w:t>
-      </w:r>
-      <w:proofErr w:type="gramStart"/>
-      <w:r>
-        <w:rPr>
-          <w:b/>
-          <w:bCs/>
-          <w:sz w:val="24"/>
-          <w:szCs w:val="24"/>
-        </w:rPr>
-        <w:t>X(</w:t>
-      </w:r>
-      <w:proofErr w:type="gramEnd"/>
-      <w:r>
-        <w:rPr>
-          <w:b/>
-          <w:bCs/>
-          <w:sz w:val="24"/>
-          <w:szCs w:val="24"/>
-        </w:rPr>
-        <w:t>01) VALUE SPACE.</w:t>
+        <w:t>PIC X(01) VALUE SPACE.</w:t>
       </w:r>
     </w:p>
     <w:p>
@@ -24055,23 +23306,29 @@
           <w:sz w:val="24"/>
           <w:szCs w:val="24"/>
         </w:rPr>
-        <w:t xml:space="preserve">How to code File </w:t>
-      </w:r>
-      <w:proofErr w:type="spellStart"/>
-      <w:r>
-        <w:rPr>
-          <w:sz w:val="24"/>
-          <w:szCs w:val="24"/>
-        </w:rPr>
-        <w:t>pgm</w:t>
-      </w:r>
-      <w:proofErr w:type="spellEnd"/>
-      <w:r>
-        <w:rPr>
-          <w:sz w:val="24"/>
-          <w:szCs w:val="24"/>
-        </w:rPr>
-        <w:t>:</w:t>
+        <w:t>File can be OPEN, READ, WRITE, REWRITE, DELETE &amp; CLOSE</w:t>
+      </w:r>
+    </w:p>
+    <w:p>
+      <w:pPr>
+        <w:pStyle w:val="ListParagraph"/>
+        <w:numPr>
+          <w:ilvl w:val="0"/>
+          <w:numId w:val="1"/>
+        </w:numPr>
+        <w:spacing w:after="0"/>
+        <w:rPr>
+          <w:sz w:val="24"/>
+          <w:szCs w:val="24"/>
+          <w:u w:val="single"/>
+        </w:rPr>
+      </w:pPr>
+      <w:r>
+        <w:rPr>
+          <w:sz w:val="24"/>
+          <w:szCs w:val="24"/>
+        </w:rPr>
+        <w:t>How to code File pgm:</w:t>
       </w:r>
     </w:p>
     <w:p>
@@ -24444,14 +23701,6 @@
           <w:szCs w:val="24"/>
         </w:rPr>
         <w:tab/>
-      </w:r>
-      <w:r>
-        <w:rPr>
-          <w:b/>
-          <w:bCs/>
-          <w:sz w:val="24"/>
-          <w:szCs w:val="24"/>
-        </w:rPr>
         <w:t>SELECT FILE-NAME</w:t>
       </w:r>
       <w:r>
@@ -24618,25 +23867,7 @@
           <w:szCs w:val="24"/>
         </w:rPr>
         <w:tab/>
-        <w:t>WS-STATUS-VARIABLE-</w:t>
-      </w:r>
-      <w:r>
-        <w:rPr>
-          <w:b/>
-          <w:bCs/>
-          <w:sz w:val="24"/>
-          <w:szCs w:val="24"/>
-        </w:rPr>
-        <w:t>2</w:t>
-      </w:r>
-      <w:r>
-        <w:rPr>
-          <w:b/>
-          <w:bCs/>
-          <w:sz w:val="24"/>
-          <w:szCs w:val="24"/>
-        </w:rPr>
-        <w:t>.</w:t>
+        <w:t>WS-STATUS-VARIABLE-2.</w:t>
       </w:r>
     </w:p>
     <w:p>

</xml_diff>

<commit_message>
changes done 2nd time
</commit_message>
<xml_diff>
--- a/Anil-Polsani-Mainframe/COBOL/Cobol.docx
+++ b/Anil-Polsani-Mainframe/COBOL/Cobol.docx
@@ -23825,9 +23825,10 @@
         <w:spacing w:after="0"/>
         <w:ind w:left="360"/>
         <w:rPr>
-          <w:sz w:val="24"/>
-          <w:szCs w:val="24"/>
-          <w:u w:val="single"/>
+          <w:b/>
+          <w:bCs/>
+          <w:sz w:val="24"/>
+          <w:szCs w:val="24"/>
         </w:rPr>
       </w:pPr>
       <w:r>
@@ -23876,6 +23877,532 @@
         <w:spacing w:after="0"/>
         <w:ind w:left="360"/>
         <w:rPr>
+          <w:b/>
+          <w:bCs/>
+          <w:sz w:val="24"/>
+          <w:szCs w:val="24"/>
+        </w:rPr>
+      </w:pPr>
+    </w:p>
+    <w:p>
+      <w:pPr>
+        <w:pStyle w:val="ListParagraph"/>
+        <w:spacing w:after="0"/>
+        <w:ind w:left="360"/>
+        <w:rPr>
+          <w:b/>
+          <w:bCs/>
+          <w:sz w:val="24"/>
+          <w:szCs w:val="24"/>
+        </w:rPr>
+      </w:pPr>
+      <w:r>
+        <w:rPr>
+          <w:b/>
+          <w:bCs/>
+          <w:sz w:val="24"/>
+          <w:szCs w:val="24"/>
+        </w:rPr>
+        <w:t>DATA DIVISION.</w:t>
+      </w:r>
+    </w:p>
+    <w:p>
+      <w:pPr>
+        <w:pStyle w:val="ListParagraph"/>
+        <w:spacing w:after="0"/>
+        <w:ind w:left="360"/>
+        <w:rPr>
+          <w:b/>
+          <w:bCs/>
+          <w:sz w:val="24"/>
+          <w:szCs w:val="24"/>
+        </w:rPr>
+      </w:pPr>
+      <w:r>
+        <w:rPr>
+          <w:b/>
+          <w:bCs/>
+          <w:sz w:val="24"/>
+          <w:szCs w:val="24"/>
+        </w:rPr>
+        <w:t>FILE SECTION.</w:t>
+      </w:r>
+    </w:p>
+    <w:p>
+      <w:pPr>
+        <w:pStyle w:val="ListParagraph"/>
+        <w:spacing w:after="0"/>
+        <w:ind w:left="360"/>
+        <w:rPr>
+          <w:b/>
+          <w:bCs/>
+          <w:sz w:val="24"/>
+          <w:szCs w:val="24"/>
+        </w:rPr>
+      </w:pPr>
+      <w:r>
+        <w:rPr>
+          <w:b/>
+          <w:bCs/>
+          <w:sz w:val="24"/>
+          <w:szCs w:val="24"/>
+        </w:rPr>
+        <w:t>FD FILE-NICK-NAME-1</w:t>
+      </w:r>
+    </w:p>
+    <w:p>
+      <w:pPr>
+        <w:pStyle w:val="ListParagraph"/>
+        <w:spacing w:after="0"/>
+        <w:ind w:left="360"/>
+        <w:rPr>
+          <w:b/>
+          <w:bCs/>
+          <w:sz w:val="24"/>
+          <w:szCs w:val="24"/>
+        </w:rPr>
+      </w:pPr>
+      <w:r>
+        <w:rPr>
+          <w:b/>
+          <w:bCs/>
+          <w:sz w:val="24"/>
+          <w:szCs w:val="24"/>
+        </w:rPr>
+        <w:tab/>
+        <w:t>LABEL RECORD ARE STANDARD.</w:t>
+      </w:r>
+    </w:p>
+    <w:p>
+      <w:pPr>
+        <w:pStyle w:val="ListParagraph"/>
+        <w:spacing w:after="0"/>
+        <w:ind w:left="360"/>
+        <w:rPr>
+          <w:b/>
+          <w:bCs/>
+          <w:sz w:val="24"/>
+          <w:szCs w:val="24"/>
+        </w:rPr>
+      </w:pPr>
+      <w:r>
+        <w:rPr>
+          <w:b/>
+          <w:bCs/>
+          <w:sz w:val="24"/>
+          <w:szCs w:val="24"/>
+        </w:rPr>
+        <w:t>01 ACCOUNT-DETAILS.</w:t>
+      </w:r>
+    </w:p>
+    <w:p>
+      <w:pPr>
+        <w:pStyle w:val="ListParagraph"/>
+        <w:spacing w:after="0"/>
+        <w:ind w:left="360"/>
+        <w:rPr>
+          <w:b/>
+          <w:bCs/>
+          <w:sz w:val="24"/>
+          <w:szCs w:val="24"/>
+        </w:rPr>
+      </w:pPr>
+      <w:r>
+        <w:rPr>
+          <w:b/>
+          <w:bCs/>
+          <w:sz w:val="24"/>
+          <w:szCs w:val="24"/>
+        </w:rPr>
+        <w:tab/>
+        <w:t>03 ACCT-NUM</w:t>
+      </w:r>
+      <w:r>
+        <w:rPr>
+          <w:b/>
+          <w:bCs/>
+          <w:sz w:val="24"/>
+          <w:szCs w:val="24"/>
+        </w:rPr>
+        <w:tab/>
+      </w:r>
+      <w:r>
+        <w:rPr>
+          <w:b/>
+          <w:bCs/>
+          <w:sz w:val="24"/>
+          <w:szCs w:val="24"/>
+        </w:rPr>
+        <w:tab/>
+        <w:t>PIC X</w:t>
+      </w:r>
+    </w:p>
+    <w:p>
+      <w:pPr>
+        <w:pStyle w:val="ListParagraph"/>
+        <w:spacing w:after="0"/>
+        <w:ind w:left="360"/>
+        <w:rPr>
+          <w:b/>
+          <w:bCs/>
+          <w:sz w:val="24"/>
+          <w:szCs w:val="24"/>
+        </w:rPr>
+      </w:pPr>
+      <w:r>
+        <w:rPr>
+          <w:b/>
+          <w:bCs/>
+          <w:sz w:val="24"/>
+          <w:szCs w:val="24"/>
+        </w:rPr>
+        <w:tab/>
+        <w:t>03 CUST-NAME</w:t>
+      </w:r>
+      <w:r>
+        <w:rPr>
+          <w:b/>
+          <w:bCs/>
+          <w:sz w:val="24"/>
+          <w:szCs w:val="24"/>
+        </w:rPr>
+        <w:tab/>
+        <w:t>PIC X</w:t>
+      </w:r>
+    </w:p>
+    <w:p>
+      <w:pPr>
+        <w:pStyle w:val="ListParagraph"/>
+        <w:spacing w:after="0"/>
+        <w:ind w:left="360"/>
+        <w:rPr>
+          <w:b/>
+          <w:bCs/>
+          <w:sz w:val="24"/>
+          <w:szCs w:val="24"/>
+        </w:rPr>
+      </w:pPr>
+      <w:r>
+        <w:rPr>
+          <w:b/>
+          <w:bCs/>
+          <w:sz w:val="24"/>
+          <w:szCs w:val="24"/>
+        </w:rPr>
+        <w:tab/>
+        <w:t>03 CUST-ADD.</w:t>
+      </w:r>
+    </w:p>
+    <w:p>
+      <w:pPr>
+        <w:pStyle w:val="ListParagraph"/>
+        <w:spacing w:after="0"/>
+        <w:ind w:left="360"/>
+        <w:rPr>
+          <w:b/>
+          <w:bCs/>
+          <w:sz w:val="24"/>
+          <w:szCs w:val="24"/>
+        </w:rPr>
+      </w:pPr>
+      <w:r>
+        <w:rPr>
+          <w:b/>
+          <w:bCs/>
+          <w:sz w:val="24"/>
+          <w:szCs w:val="24"/>
+        </w:rPr>
+        <w:tab/>
+      </w:r>
+      <w:r>
+        <w:rPr>
+          <w:b/>
+          <w:bCs/>
+          <w:sz w:val="24"/>
+          <w:szCs w:val="24"/>
+        </w:rPr>
+        <w:tab/>
+        <w:t>05 CITY</w:t>
+      </w:r>
+      <w:r>
+        <w:rPr>
+          <w:b/>
+          <w:bCs/>
+          <w:sz w:val="24"/>
+          <w:szCs w:val="24"/>
+        </w:rPr>
+        <w:tab/>
+        <w:t>PIC X</w:t>
+      </w:r>
+    </w:p>
+    <w:p>
+      <w:pPr>
+        <w:pStyle w:val="ListParagraph"/>
+        <w:spacing w:after="0"/>
+        <w:ind w:left="360"/>
+        <w:rPr>
+          <w:b/>
+          <w:bCs/>
+          <w:sz w:val="24"/>
+          <w:szCs w:val="24"/>
+        </w:rPr>
+      </w:pPr>
+      <w:r>
+        <w:rPr>
+          <w:b/>
+          <w:bCs/>
+          <w:sz w:val="24"/>
+          <w:szCs w:val="24"/>
+        </w:rPr>
+        <w:tab/>
+      </w:r>
+      <w:r>
+        <w:rPr>
+          <w:b/>
+          <w:bCs/>
+          <w:sz w:val="24"/>
+          <w:szCs w:val="24"/>
+        </w:rPr>
+        <w:tab/>
+        <w:t>05 STATE</w:t>
+      </w:r>
+      <w:r>
+        <w:rPr>
+          <w:b/>
+          <w:bCs/>
+          <w:sz w:val="24"/>
+          <w:szCs w:val="24"/>
+        </w:rPr>
+        <w:tab/>
+        <w:t>PIC X</w:t>
+      </w:r>
+    </w:p>
+    <w:p>
+      <w:pPr>
+        <w:pStyle w:val="ListParagraph"/>
+        <w:spacing w:after="0"/>
+        <w:ind w:left="360"/>
+        <w:rPr>
+          <w:b/>
+          <w:bCs/>
+          <w:sz w:val="24"/>
+          <w:szCs w:val="24"/>
+        </w:rPr>
+      </w:pPr>
+    </w:p>
+    <w:p>
+      <w:pPr>
+        <w:pStyle w:val="ListParagraph"/>
+        <w:spacing w:after="0"/>
+        <w:ind w:left="360"/>
+        <w:rPr>
+          <w:b/>
+          <w:bCs/>
+          <w:sz w:val="24"/>
+          <w:szCs w:val="24"/>
+        </w:rPr>
+      </w:pPr>
+      <w:r>
+        <w:rPr>
+          <w:b/>
+          <w:bCs/>
+          <w:sz w:val="24"/>
+          <w:szCs w:val="24"/>
+        </w:rPr>
+        <w:t>WORKING-STORAGE SECTION.</w:t>
+      </w:r>
+    </w:p>
+    <w:p>
+      <w:pPr>
+        <w:pStyle w:val="ListParagraph"/>
+        <w:spacing w:after="0"/>
+        <w:ind w:left="360"/>
+        <w:rPr>
+          <w:b/>
+          <w:bCs/>
+          <w:sz w:val="24"/>
+          <w:szCs w:val="24"/>
+        </w:rPr>
+      </w:pPr>
+      <w:r>
+        <w:rPr>
+          <w:b/>
+          <w:bCs/>
+          <w:sz w:val="24"/>
+          <w:szCs w:val="24"/>
+        </w:rPr>
+        <w:t xml:space="preserve">01 </w:t>
+      </w:r>
+      <w:r>
+        <w:rPr>
+          <w:b/>
+          <w:bCs/>
+          <w:sz w:val="24"/>
+          <w:szCs w:val="24"/>
+        </w:rPr>
+        <w:t>WS-STATUS-VARIABLE-1</w:t>
+      </w:r>
+      <w:r>
+        <w:rPr>
+          <w:b/>
+          <w:bCs/>
+          <w:sz w:val="24"/>
+          <w:szCs w:val="24"/>
+        </w:rPr>
+        <w:tab/>
+        <w:t>PIC X(02)</w:t>
+      </w:r>
+      <w:r>
+        <w:rPr>
+          <w:b/>
+          <w:bCs/>
+          <w:sz w:val="24"/>
+          <w:szCs w:val="24"/>
+        </w:rPr>
+        <w:tab/>
+        <w:t>VALUE SPACE.</w:t>
+      </w:r>
+    </w:p>
+    <w:p>
+      <w:pPr>
+        <w:pStyle w:val="ListParagraph"/>
+        <w:spacing w:after="0"/>
+        <w:ind w:left="360"/>
+        <w:rPr>
+          <w:b/>
+          <w:bCs/>
+          <w:sz w:val="24"/>
+          <w:szCs w:val="24"/>
+        </w:rPr>
+      </w:pPr>
+      <w:r>
+        <w:rPr>
+          <w:b/>
+          <w:bCs/>
+          <w:sz w:val="24"/>
+          <w:szCs w:val="24"/>
+        </w:rPr>
+        <w:t xml:space="preserve">01 </w:t>
+      </w:r>
+      <w:r>
+        <w:rPr>
+          <w:b/>
+          <w:bCs/>
+          <w:sz w:val="24"/>
+          <w:szCs w:val="24"/>
+        </w:rPr>
+        <w:t>WS-STATUS-VARIABLE-</w:t>
+      </w:r>
+      <w:r>
+        <w:rPr>
+          <w:b/>
+          <w:bCs/>
+          <w:sz w:val="24"/>
+          <w:szCs w:val="24"/>
+        </w:rPr>
+        <w:t>2</w:t>
+      </w:r>
+      <w:r>
+        <w:rPr>
+          <w:b/>
+          <w:bCs/>
+          <w:sz w:val="24"/>
+          <w:szCs w:val="24"/>
+        </w:rPr>
+        <w:tab/>
+        <w:t>PIC X(02)</w:t>
+      </w:r>
+      <w:r>
+        <w:rPr>
+          <w:b/>
+          <w:bCs/>
+          <w:sz w:val="24"/>
+          <w:szCs w:val="24"/>
+        </w:rPr>
+        <w:tab/>
+        <w:t>VALUE SPACE.</w:t>
+      </w:r>
+    </w:p>
+    <w:p>
+      <w:pPr>
+        <w:pStyle w:val="ListParagraph"/>
+        <w:spacing w:after="0"/>
+        <w:ind w:left="360"/>
+        <w:rPr>
+          <w:b/>
+          <w:bCs/>
+          <w:sz w:val="24"/>
+          <w:szCs w:val="24"/>
+        </w:rPr>
+      </w:pPr>
+    </w:p>
+    <w:p>
+      <w:pPr>
+        <w:pStyle w:val="ListParagraph"/>
+        <w:spacing w:after="0"/>
+        <w:ind w:left="360"/>
+        <w:rPr>
+          <w:b/>
+          <w:bCs/>
+          <w:sz w:val="24"/>
+          <w:szCs w:val="24"/>
+        </w:rPr>
+      </w:pPr>
+      <w:r>
+        <w:rPr>
+          <w:b/>
+          <w:bCs/>
+          <w:sz w:val="24"/>
+          <w:szCs w:val="24"/>
+        </w:rPr>
+        <w:t>PROCEDURE DIVISION.</w:t>
+      </w:r>
+    </w:p>
+    <w:p>
+      <w:pPr>
+        <w:pStyle w:val="ListParagraph"/>
+        <w:spacing w:after="0"/>
+        <w:ind w:left="360"/>
+        <w:rPr>
+          <w:b/>
+          <w:bCs/>
+          <w:sz w:val="24"/>
+          <w:szCs w:val="24"/>
+        </w:rPr>
+      </w:pPr>
+    </w:p>
+    <w:p>
+      <w:pPr>
+        <w:pStyle w:val="ListParagraph"/>
+        <w:spacing w:after="0"/>
+        <w:ind w:left="360"/>
+        <w:rPr>
+          <w:b/>
+          <w:bCs/>
+          <w:sz w:val="24"/>
+          <w:szCs w:val="24"/>
+        </w:rPr>
+      </w:pPr>
+    </w:p>
+    <w:p>
+      <w:pPr>
+        <w:pStyle w:val="ListParagraph"/>
+        <w:spacing w:after="0"/>
+        <w:ind w:left="360"/>
+        <w:rPr>
+          <w:b/>
+          <w:bCs/>
+          <w:sz w:val="24"/>
+          <w:szCs w:val="24"/>
+        </w:rPr>
+      </w:pPr>
+    </w:p>
+    <w:p>
+      <w:pPr>
+        <w:pStyle w:val="ListParagraph"/>
+        <w:spacing w:after="0"/>
+        <w:ind w:left="360"/>
+        <w:rPr>
           <w:sz w:val="24"/>
           <w:szCs w:val="24"/>
           <w:u w:val="single"/>
@@ -23891,17 +24418,30 @@
         </w:numPr>
         <w:spacing w:after="0"/>
         <w:rPr>
-          <w:sz w:val="24"/>
-          <w:szCs w:val="24"/>
-          <w:u w:val="single"/>
-        </w:rPr>
-      </w:pPr>
-      <w:r>
-        <w:rPr>
-          <w:sz w:val="24"/>
-          <w:szCs w:val="24"/>
-        </w:rPr>
-        <w:t>Environment Division:</w:t>
+          <w:b/>
+          <w:bCs/>
+          <w:sz w:val="24"/>
+          <w:szCs w:val="24"/>
+          <w:u w:val="single"/>
+        </w:rPr>
+      </w:pPr>
+      <w:r>
+        <w:rPr>
+          <w:b/>
+          <w:bCs/>
+          <w:sz w:val="24"/>
+          <w:szCs w:val="24"/>
+        </w:rPr>
+        <w:t>ENVIRONMENT DIVISION</w:t>
+      </w:r>
+      <w:r>
+        <w:rPr>
+          <w:b/>
+          <w:bCs/>
+          <w:sz w:val="24"/>
+          <w:szCs w:val="24"/>
+        </w:rPr>
+        <w:t>.</w:t>
       </w:r>
     </w:p>
     <w:p>
@@ -24040,6 +24580,22 @@
         </w:rPr>
         <w:t>SEQUENTIAL</w:t>
       </w:r>
+      <w:r>
+        <w:rPr>
+          <w:b/>
+          <w:bCs/>
+          <w:sz w:val="24"/>
+          <w:szCs w:val="24"/>
+        </w:rPr>
+        <w:t xml:space="preserve"> </w:t>
+      </w:r>
+      <w:r>
+        <w:rPr>
+          <w:sz w:val="24"/>
+          <w:szCs w:val="24"/>
+        </w:rPr>
+        <w:t>(Allow duplicates, No sorted order)</w:t>
+      </w:r>
     </w:p>
     <w:p>
       <w:pPr>
@@ -24074,7 +24630,21 @@
           <w:sz w:val="24"/>
           <w:szCs w:val="24"/>
         </w:rPr>
-        <w:t xml:space="preserve"> KSDS </w:t>
+        <w:t xml:space="preserve"> KSDS</w:t>
+      </w:r>
+      <w:r>
+        <w:rPr>
+          <w:sz w:val="24"/>
+          <w:szCs w:val="24"/>
+        </w:rPr>
+        <w:t xml:space="preserve"> Cluster</w:t>
+      </w:r>
+      <w:r>
+        <w:rPr>
+          <w:sz w:val="24"/>
+          <w:szCs w:val="24"/>
+        </w:rPr>
+        <w:t xml:space="preserve"> </w:t>
       </w:r>
       <w:r>
         <w:rPr>
@@ -24169,6 +24739,7 @@
           <w:sz w:val="24"/>
           <w:szCs w:val="24"/>
         </w:rPr>
+        <w:lastRenderedPageBreak/>
         <w:t>SEQUENTIAL</w:t>
       </w:r>
       <w:r>
@@ -24179,6 +24750,13 @@
         <w:tab/>
         <w:t>: Read the record 1 by 1 from top to bottom</w:t>
       </w:r>
+      <w:r>
+        <w:rPr>
+          <w:sz w:val="24"/>
+          <w:szCs w:val="24"/>
+        </w:rPr>
+        <w:t xml:space="preserve"> -&gt; PS &amp; KSDS</w:t>
+      </w:r>
     </w:p>
     <w:p>
       <w:pPr>
@@ -24216,7 +24794,28 @@
           <w:szCs w:val="24"/>
         </w:rPr>
         <w:tab/>
-        <w:t>: Read a particular record based on key value =&gt; KSDS</w:t>
+        <w:t xml:space="preserve">: Read a particular record based on key value </w:t>
+      </w:r>
+      <w:r>
+        <w:rPr>
+          <w:sz w:val="24"/>
+          <w:szCs w:val="24"/>
+        </w:rPr>
+        <w:t>-</w:t>
+      </w:r>
+      <w:r>
+        <w:rPr>
+          <w:sz w:val="24"/>
+          <w:szCs w:val="24"/>
+        </w:rPr>
+        <w:t>&gt; KSDS</w:t>
+      </w:r>
+      <w:r>
+        <w:rPr>
+          <w:sz w:val="24"/>
+          <w:szCs w:val="24"/>
+        </w:rPr>
+        <w:t xml:space="preserve"> only</w:t>
       </w:r>
     </w:p>
     <w:p>
@@ -24262,7 +24861,429 @@
           <w:sz w:val="24"/>
           <w:szCs w:val="24"/>
         </w:rPr>
-        <w:t xml:space="preserve"> =&gt; KSDS only</w:t>
+        <w:t xml:space="preserve"> </w:t>
+      </w:r>
+      <w:r>
+        <w:rPr>
+          <w:sz w:val="24"/>
+          <w:szCs w:val="24"/>
+        </w:rPr>
+        <w:t>-</w:t>
+      </w:r>
+      <w:r>
+        <w:rPr>
+          <w:sz w:val="24"/>
+          <w:szCs w:val="24"/>
+        </w:rPr>
+        <w:t>&gt; KSDS only</w:t>
+      </w:r>
+    </w:p>
+    <w:p>
+      <w:pPr>
+        <w:pStyle w:val="ListParagraph"/>
+        <w:numPr>
+          <w:ilvl w:val="1"/>
+          <w:numId w:val="1"/>
+        </w:numPr>
+        <w:spacing w:after="0"/>
+        <w:rPr>
+          <w:sz w:val="24"/>
+          <w:szCs w:val="24"/>
+          <w:u w:val="single"/>
+        </w:rPr>
+      </w:pPr>
+      <w:r>
+        <w:rPr>
+          <w:b/>
+          <w:bCs/>
+          <w:sz w:val="24"/>
+          <w:szCs w:val="24"/>
+        </w:rPr>
+        <w:t>FILE STATUS</w:t>
+      </w:r>
+      <w:r>
+        <w:rPr>
+          <w:b/>
+          <w:bCs/>
+          <w:sz w:val="24"/>
+          <w:szCs w:val="24"/>
+        </w:rPr>
+        <w:tab/>
+      </w:r>
+      <w:r>
+        <w:rPr>
+          <w:b/>
+          <w:bCs/>
+          <w:sz w:val="24"/>
+          <w:szCs w:val="24"/>
+        </w:rPr>
+        <w:tab/>
+      </w:r>
+      <w:r>
+        <w:rPr>
+          <w:sz w:val="24"/>
+          <w:szCs w:val="24"/>
+        </w:rPr>
+        <w:t>: This is a RETURN CODE that tells file operation result</w:t>
+      </w:r>
+    </w:p>
+    <w:p>
+      <w:pPr>
+        <w:pStyle w:val="ListParagraph"/>
+        <w:numPr>
+          <w:ilvl w:val="2"/>
+          <w:numId w:val="1"/>
+        </w:numPr>
+        <w:spacing w:after="0"/>
+        <w:rPr>
+          <w:sz w:val="24"/>
+          <w:szCs w:val="24"/>
+          <w:u w:val="single"/>
+        </w:rPr>
+      </w:pPr>
+      <w:r>
+        <w:rPr>
+          <w:sz w:val="24"/>
+          <w:szCs w:val="24"/>
+        </w:rPr>
+        <w:t>We need to declare the variable that will hold the RC</w:t>
+      </w:r>
+    </w:p>
+    <w:p>
+      <w:pPr>
+        <w:pStyle w:val="ListParagraph"/>
+        <w:numPr>
+          <w:ilvl w:val="2"/>
+          <w:numId w:val="1"/>
+        </w:numPr>
+        <w:spacing w:after="0"/>
+        <w:rPr>
+          <w:sz w:val="24"/>
+          <w:szCs w:val="24"/>
+          <w:u w:val="single"/>
+        </w:rPr>
+      </w:pPr>
+      <w:r>
+        <w:rPr>
+          <w:sz w:val="24"/>
+          <w:szCs w:val="24"/>
+        </w:rPr>
+        <w:t>Check file status code</w:t>
+      </w:r>
+      <w:r>
+        <w:rPr>
+          <w:sz w:val="24"/>
+          <w:szCs w:val="24"/>
+        </w:rPr>
+        <w:t>: (Interview questions)</w:t>
+      </w:r>
+    </w:p>
+    <w:p>
+      <w:pPr>
+        <w:pStyle w:val="ListParagraph"/>
+        <w:numPr>
+          <w:ilvl w:val="3"/>
+          <w:numId w:val="1"/>
+        </w:numPr>
+        <w:spacing w:after="0"/>
+        <w:rPr>
+          <w:sz w:val="24"/>
+          <w:szCs w:val="24"/>
+          <w:u w:val="single"/>
+        </w:rPr>
+      </w:pPr>
+      <w:r>
+        <w:rPr>
+          <w:b/>
+          <w:bCs/>
+          <w:sz w:val="24"/>
+          <w:szCs w:val="24"/>
+        </w:rPr>
+        <w:t>00</w:t>
+      </w:r>
+      <w:r>
+        <w:rPr>
+          <w:sz w:val="24"/>
+          <w:szCs w:val="24"/>
+        </w:rPr>
+        <w:t xml:space="preserve"> </w:t>
+      </w:r>
+      <w:r>
+        <w:rPr>
+          <w:sz w:val="24"/>
+          <w:szCs w:val="24"/>
+        </w:rPr>
+        <w:tab/>
+      </w:r>
+      <w:r>
+        <w:rPr>
+          <w:sz w:val="24"/>
+          <w:szCs w:val="24"/>
+        </w:rPr>
+        <w:tab/>
+        <w:t>: successful</w:t>
+      </w:r>
+    </w:p>
+    <w:p>
+      <w:pPr>
+        <w:pStyle w:val="ListParagraph"/>
+        <w:numPr>
+          <w:ilvl w:val="3"/>
+          <w:numId w:val="1"/>
+        </w:numPr>
+        <w:spacing w:after="0"/>
+        <w:rPr>
+          <w:sz w:val="24"/>
+          <w:szCs w:val="24"/>
+          <w:u w:val="single"/>
+        </w:rPr>
+      </w:pPr>
+      <w:r>
+        <w:rPr>
+          <w:b/>
+          <w:bCs/>
+          <w:sz w:val="24"/>
+          <w:szCs w:val="24"/>
+        </w:rPr>
+        <w:t>10</w:t>
+      </w:r>
+      <w:r>
+        <w:rPr>
+          <w:sz w:val="24"/>
+          <w:szCs w:val="24"/>
+        </w:rPr>
+        <w:t xml:space="preserve"> </w:t>
+      </w:r>
+      <w:r>
+        <w:rPr>
+          <w:sz w:val="24"/>
+          <w:szCs w:val="24"/>
+        </w:rPr>
+        <w:tab/>
+      </w:r>
+      <w:r>
+        <w:rPr>
+          <w:sz w:val="24"/>
+          <w:szCs w:val="24"/>
+        </w:rPr>
+        <w:tab/>
+        <w:t>: End of file (EOF)</w:t>
+      </w:r>
+    </w:p>
+    <w:p>
+      <w:pPr>
+        <w:pStyle w:val="ListParagraph"/>
+        <w:numPr>
+          <w:ilvl w:val="3"/>
+          <w:numId w:val="1"/>
+        </w:numPr>
+        <w:spacing w:after="0"/>
+        <w:rPr>
+          <w:sz w:val="24"/>
+          <w:szCs w:val="24"/>
+          <w:u w:val="single"/>
+        </w:rPr>
+      </w:pPr>
+      <w:r>
+        <w:rPr>
+          <w:b/>
+          <w:bCs/>
+          <w:sz w:val="24"/>
+          <w:szCs w:val="24"/>
+        </w:rPr>
+        <w:t>21, 22, 23, 24</w:t>
+      </w:r>
+      <w:r>
+        <w:rPr>
+          <w:sz w:val="24"/>
+          <w:szCs w:val="24"/>
+        </w:rPr>
+        <w:t xml:space="preserve"> </w:t>
+      </w:r>
+      <w:r>
+        <w:rPr>
+          <w:sz w:val="24"/>
+          <w:szCs w:val="24"/>
+        </w:rPr>
+        <w:tab/>
+        <w:t>: KSDS error</w:t>
+      </w:r>
+    </w:p>
+    <w:p>
+      <w:pPr>
+        <w:pStyle w:val="ListParagraph"/>
+        <w:numPr>
+          <w:ilvl w:val="3"/>
+          <w:numId w:val="1"/>
+        </w:numPr>
+        <w:spacing w:after="0"/>
+        <w:rPr>
+          <w:sz w:val="24"/>
+          <w:szCs w:val="24"/>
+          <w:u w:val="single"/>
+        </w:rPr>
+      </w:pPr>
+      <w:r>
+        <w:rPr>
+          <w:b/>
+          <w:bCs/>
+          <w:sz w:val="24"/>
+          <w:szCs w:val="24"/>
+        </w:rPr>
+        <w:t>39</w:t>
+      </w:r>
+      <w:r>
+        <w:rPr>
+          <w:sz w:val="24"/>
+          <w:szCs w:val="24"/>
+        </w:rPr>
+        <w:t xml:space="preserve"> </w:t>
+      </w:r>
+      <w:r>
+        <w:rPr>
+          <w:sz w:val="24"/>
+          <w:szCs w:val="24"/>
+        </w:rPr>
+        <w:tab/>
+      </w:r>
+      <w:r>
+        <w:rPr>
+          <w:sz w:val="24"/>
+          <w:szCs w:val="24"/>
+        </w:rPr>
+        <w:tab/>
+        <w:t>: File attribute mismatch when you open file</w:t>
+      </w:r>
+    </w:p>
+    <w:p>
+      <w:pPr>
+        <w:pStyle w:val="ListParagraph"/>
+        <w:numPr>
+          <w:ilvl w:val="3"/>
+          <w:numId w:val="1"/>
+        </w:numPr>
+        <w:spacing w:after="0"/>
+        <w:rPr>
+          <w:sz w:val="24"/>
+          <w:szCs w:val="24"/>
+          <w:u w:val="single"/>
+        </w:rPr>
+      </w:pPr>
+      <w:r>
+        <w:rPr>
+          <w:b/>
+          <w:bCs/>
+          <w:sz w:val="24"/>
+          <w:szCs w:val="24"/>
+        </w:rPr>
+        <w:t>41, 42, 43</w:t>
+      </w:r>
+      <w:r>
+        <w:rPr>
+          <w:sz w:val="24"/>
+          <w:szCs w:val="24"/>
+        </w:rPr>
+        <w:t xml:space="preserve"> </w:t>
+      </w:r>
+      <w:r>
+        <w:rPr>
+          <w:sz w:val="24"/>
+          <w:szCs w:val="24"/>
+        </w:rPr>
+        <w:tab/>
+        <w:t>: Logic mistake</w:t>
+      </w:r>
+    </w:p>
+    <w:p>
+      <w:pPr>
+        <w:pStyle w:val="ListParagraph"/>
+        <w:numPr>
+          <w:ilvl w:val="3"/>
+          <w:numId w:val="1"/>
+        </w:numPr>
+        <w:spacing w:after="0"/>
+        <w:rPr>
+          <w:sz w:val="24"/>
+          <w:szCs w:val="24"/>
+          <w:u w:val="single"/>
+        </w:rPr>
+      </w:pPr>
+      <w:r>
+        <w:rPr>
+          <w:b/>
+          <w:bCs/>
+          <w:sz w:val="24"/>
+          <w:szCs w:val="24"/>
+        </w:rPr>
+        <w:t>35/96</w:t>
+      </w:r>
+      <w:r>
+        <w:rPr>
+          <w:sz w:val="24"/>
+          <w:szCs w:val="24"/>
+        </w:rPr>
+        <w:t xml:space="preserve"> </w:t>
+      </w:r>
+      <w:r>
+        <w:rPr>
+          <w:sz w:val="24"/>
+          <w:szCs w:val="24"/>
+        </w:rPr>
+        <w:tab/>
+      </w:r>
+      <w:r>
+        <w:rPr>
+          <w:sz w:val="24"/>
+          <w:szCs w:val="24"/>
+        </w:rPr>
+        <w:tab/>
+        <w:t>: Invalid/Missed the DDNAME in JCL</w:t>
+      </w:r>
+    </w:p>
+    <w:p>
+      <w:pPr>
+        <w:pStyle w:val="ListParagraph"/>
+        <w:numPr>
+          <w:ilvl w:val="3"/>
+          <w:numId w:val="1"/>
+        </w:numPr>
+        <w:spacing w:after="0"/>
+        <w:rPr>
+          <w:sz w:val="24"/>
+          <w:szCs w:val="24"/>
+          <w:u w:val="single"/>
+        </w:rPr>
+      </w:pPr>
+      <w:r>
+        <w:rPr>
+          <w:b/>
+          <w:bCs/>
+          <w:sz w:val="24"/>
+          <w:szCs w:val="24"/>
+        </w:rPr>
+        <w:t>97</w:t>
+      </w:r>
+      <w:r>
+        <w:rPr>
+          <w:sz w:val="24"/>
+          <w:szCs w:val="24"/>
+        </w:rPr>
+        <w:t xml:space="preserve"> </w:t>
+      </w:r>
+      <w:r>
+        <w:rPr>
+          <w:sz w:val="24"/>
+          <w:szCs w:val="24"/>
+        </w:rPr>
+        <w:tab/>
+      </w:r>
+      <w:r>
+        <w:rPr>
+          <w:sz w:val="24"/>
+          <w:szCs w:val="24"/>
+        </w:rPr>
+        <w:tab/>
+        <w:t>: KSDS Index issue that needs to be verified</w:t>
       </w:r>
     </w:p>
     <w:p>
@@ -24274,6 +25295,256 @@
         </w:numPr>
         <w:spacing w:after="0"/>
         <w:rPr>
+          <w:b/>
+          <w:bCs/>
+          <w:sz w:val="24"/>
+          <w:szCs w:val="24"/>
+          <w:u w:val="single"/>
+        </w:rPr>
+      </w:pPr>
+      <w:r>
+        <w:rPr>
+          <w:b/>
+          <w:bCs/>
+          <w:sz w:val="24"/>
+          <w:szCs w:val="24"/>
+        </w:rPr>
+        <w:t>DATA DIVISION</w:t>
+      </w:r>
+    </w:p>
+    <w:p>
+      <w:pPr>
+        <w:pStyle w:val="ListParagraph"/>
+        <w:numPr>
+          <w:ilvl w:val="1"/>
+          <w:numId w:val="1"/>
+        </w:numPr>
+        <w:spacing w:after="0"/>
+        <w:rPr>
+          <w:b/>
+          <w:bCs/>
+          <w:sz w:val="24"/>
+          <w:szCs w:val="24"/>
+          <w:u w:val="single"/>
+        </w:rPr>
+      </w:pPr>
+      <w:r>
+        <w:rPr>
+          <w:b/>
+          <w:bCs/>
+          <w:sz w:val="24"/>
+          <w:szCs w:val="24"/>
+        </w:rPr>
+        <w:t>FILE SECTION</w:t>
+      </w:r>
+    </w:p>
+    <w:p>
+      <w:pPr>
+        <w:pStyle w:val="ListParagraph"/>
+        <w:numPr>
+          <w:ilvl w:val="2"/>
+          <w:numId w:val="1"/>
+        </w:numPr>
+        <w:spacing w:after="0"/>
+        <w:rPr>
+          <w:sz w:val="24"/>
+          <w:szCs w:val="24"/>
+          <w:u w:val="single"/>
+        </w:rPr>
+      </w:pPr>
+      <w:r>
+        <w:rPr>
+          <w:sz w:val="24"/>
+          <w:szCs w:val="24"/>
+        </w:rPr>
+        <w:t>In file section VALUE clause is not allowed</w:t>
+      </w:r>
+    </w:p>
+    <w:p>
+      <w:pPr>
+        <w:pStyle w:val="ListParagraph"/>
+        <w:numPr>
+          <w:ilvl w:val="0"/>
+          <w:numId w:val="1"/>
+        </w:numPr>
+        <w:spacing w:after="0"/>
+        <w:rPr>
+          <w:b/>
+          <w:bCs/>
+          <w:sz w:val="24"/>
+          <w:szCs w:val="24"/>
+          <w:u w:val="single"/>
+        </w:rPr>
+      </w:pPr>
+      <w:r>
+        <w:rPr>
+          <w:b/>
+          <w:bCs/>
+          <w:sz w:val="24"/>
+          <w:szCs w:val="24"/>
+        </w:rPr>
+        <w:t>PROCEDURE DIVISION</w:t>
+      </w:r>
+    </w:p>
+    <w:p>
+      <w:pPr>
+        <w:pStyle w:val="ListParagraph"/>
+        <w:numPr>
+          <w:ilvl w:val="1"/>
+          <w:numId w:val="1"/>
+        </w:numPr>
+        <w:spacing w:after="0"/>
+        <w:rPr>
+          <w:sz w:val="24"/>
+          <w:szCs w:val="24"/>
+          <w:u w:val="single"/>
+        </w:rPr>
+      </w:pPr>
+      <w:r>
+        <w:rPr>
+          <w:b/>
+          <w:bCs/>
+          <w:sz w:val="24"/>
+          <w:szCs w:val="24"/>
+        </w:rPr>
+        <w:t>OPEN</w:t>
+      </w:r>
+      <w:r>
+        <w:rPr>
+          <w:sz w:val="24"/>
+          <w:szCs w:val="24"/>
+        </w:rPr>
+        <w:t xml:space="preserve"> the file</w:t>
+      </w:r>
+    </w:p>
+    <w:p>
+      <w:pPr>
+        <w:pStyle w:val="ListParagraph"/>
+        <w:numPr>
+          <w:ilvl w:val="2"/>
+          <w:numId w:val="1"/>
+        </w:numPr>
+        <w:spacing w:after="0"/>
+        <w:rPr>
+          <w:sz w:val="24"/>
+          <w:szCs w:val="24"/>
+          <w:u w:val="single"/>
+        </w:rPr>
+      </w:pPr>
+      <w:r>
+        <w:rPr>
+          <w:sz w:val="24"/>
+          <w:szCs w:val="24"/>
+        </w:rPr>
+        <w:t>Access the - READ/WRITE on file</w:t>
+      </w:r>
+    </w:p>
+    <w:p>
+      <w:pPr>
+        <w:pStyle w:val="ListParagraph"/>
+        <w:numPr>
+          <w:ilvl w:val="1"/>
+          <w:numId w:val="1"/>
+        </w:numPr>
+        <w:spacing w:after="0"/>
+        <w:rPr>
+          <w:sz w:val="24"/>
+          <w:szCs w:val="24"/>
+          <w:u w:val="single"/>
+        </w:rPr>
+      </w:pPr>
+      <w:r>
+        <w:rPr>
+          <w:b/>
+          <w:bCs/>
+          <w:sz w:val="24"/>
+          <w:szCs w:val="24"/>
+        </w:rPr>
+        <w:t>CLOSE</w:t>
+      </w:r>
+      <w:r>
+        <w:rPr>
+          <w:sz w:val="24"/>
+          <w:szCs w:val="24"/>
+        </w:rPr>
+        <w:t xml:space="preserve"> the file</w:t>
+      </w:r>
+    </w:p>
+    <w:p>
+      <w:pPr>
+        <w:pStyle w:val="ListParagraph"/>
+        <w:numPr>
+          <w:ilvl w:val="1"/>
+          <w:numId w:val="1"/>
+        </w:numPr>
+        <w:spacing w:after="0"/>
+        <w:rPr>
+          <w:sz w:val="24"/>
+          <w:szCs w:val="24"/>
+          <w:u w:val="single"/>
+        </w:rPr>
+      </w:pPr>
+      <w:r>
+        <w:rPr>
+          <w:sz w:val="24"/>
+          <w:szCs w:val="24"/>
+        </w:rPr>
+        <w:t>We don’t do update on file (Rewrite)</w:t>
+      </w:r>
+    </w:p>
+    <w:p>
+      <w:pPr>
+        <w:pStyle w:val="ListParagraph"/>
+        <w:numPr>
+          <w:ilvl w:val="1"/>
+          <w:numId w:val="1"/>
+        </w:numPr>
+        <w:spacing w:after="0"/>
+        <w:rPr>
+          <w:sz w:val="24"/>
+          <w:szCs w:val="24"/>
+          <w:u w:val="single"/>
+        </w:rPr>
+      </w:pPr>
+      <w:r>
+        <w:rPr>
+          <w:sz w:val="24"/>
+          <w:szCs w:val="24"/>
+        </w:rPr>
+        <w:t>We cannot delete a record</w:t>
+      </w:r>
+    </w:p>
+    <w:p>
+      <w:pPr>
+        <w:pStyle w:val="ListParagraph"/>
+        <w:numPr>
+          <w:ilvl w:val="1"/>
+          <w:numId w:val="1"/>
+        </w:numPr>
+        <w:spacing w:after="0"/>
+        <w:rPr>
+          <w:sz w:val="24"/>
+          <w:szCs w:val="24"/>
+          <w:u w:val="single"/>
+        </w:rPr>
+      </w:pPr>
+      <w:r>
+        <w:rPr>
+          <w:sz w:val="24"/>
+          <w:szCs w:val="24"/>
+        </w:rPr>
+        <w:t>When we READ a file, we get only 1 record from the file and that is stored in the file layout</w:t>
+      </w:r>
+    </w:p>
+    <w:p>
+      <w:pPr>
+        <w:pStyle w:val="ListParagraph"/>
+        <w:numPr>
+          <w:ilvl w:val="0"/>
+          <w:numId w:val="1"/>
+        </w:numPr>
+        <w:spacing w:after="0"/>
+        <w:rPr>
           <w:sz w:val="24"/>
           <w:szCs w:val="24"/>
           <w:u w:val="single"/>
@@ -24306,8 +25577,89 @@
           <w:sz w:val="24"/>
           <w:szCs w:val="24"/>
         </w:rPr>
-        <w:t>a</w:t>
-      </w:r>
+        <w:t>A</w:t>
+      </w:r>
+    </w:p>
+    <w:p>
+      <w:pPr>
+        <w:pStyle w:val="ListParagraph"/>
+        <w:numPr>
+          <w:ilvl w:val="0"/>
+          <w:numId w:val="1"/>
+        </w:numPr>
+        <w:spacing w:after="0"/>
+        <w:rPr>
+          <w:sz w:val="24"/>
+          <w:szCs w:val="24"/>
+          <w:u w:val="single"/>
+        </w:rPr>
+      </w:pPr>
+      <w:r>
+        <w:rPr>
+          <w:sz w:val="24"/>
+          <w:szCs w:val="24"/>
+        </w:rPr>
+        <w:t>A</w:t>
+      </w:r>
+    </w:p>
+    <w:p>
+      <w:pPr>
+        <w:pStyle w:val="ListParagraph"/>
+        <w:numPr>
+          <w:ilvl w:val="0"/>
+          <w:numId w:val="1"/>
+        </w:numPr>
+        <w:spacing w:after="0"/>
+        <w:rPr>
+          <w:sz w:val="24"/>
+          <w:szCs w:val="24"/>
+          <w:u w:val="single"/>
+        </w:rPr>
+      </w:pPr>
+      <w:r>
+        <w:rPr>
+          <w:sz w:val="24"/>
+          <w:szCs w:val="24"/>
+        </w:rPr>
+        <w:t>A</w:t>
+      </w:r>
+    </w:p>
+    <w:p>
+      <w:pPr>
+        <w:pStyle w:val="ListParagraph"/>
+        <w:numPr>
+          <w:ilvl w:val="0"/>
+          <w:numId w:val="1"/>
+        </w:numPr>
+        <w:spacing w:after="0"/>
+        <w:rPr>
+          <w:sz w:val="24"/>
+          <w:szCs w:val="24"/>
+          <w:u w:val="single"/>
+        </w:rPr>
+      </w:pPr>
+      <w:r>
+        <w:rPr>
+          <w:sz w:val="24"/>
+          <w:szCs w:val="24"/>
+        </w:rPr>
+        <w:t>A</w:t>
+      </w:r>
+    </w:p>
+    <w:p>
+      <w:pPr>
+        <w:pStyle w:val="ListParagraph"/>
+        <w:numPr>
+          <w:ilvl w:val="0"/>
+          <w:numId w:val="1"/>
+        </w:numPr>
+        <w:spacing w:after="0"/>
+        <w:rPr>
+          <w:sz w:val="24"/>
+          <w:szCs w:val="24"/>
+          <w:u w:val="single"/>
+        </w:rPr>
+      </w:pPr>
     </w:p>
     <w:p>
       <w:pPr>

</xml_diff>